<commit_message>
add java license control jar
</commit_message>
<xml_diff>
--- a/data-ingestion-demo-war/doc/Data_ingestion.docx
+++ b/data-ingestion-demo-war/doc/Data_ingestion.docx
@@ -14,8 +14,6 @@
           <w:szCs w:val="21"/>
         </w:rPr>
       </w:pPr>
-      <w:bookmarkStart w:id="0" w:name="_GoBack"/>
-      <w:bookmarkEnd w:id="0"/>
       <w:r>
         <w:rPr>
           <w:rFonts w:ascii="Times New Roman" w:hAnsi="Times New Roman" w:cs="Times New Roman"/>
@@ -33,65 +31,6 @@
           <w:szCs w:val="21"/>
         </w:rPr>
         <w:t>技术介绍</w:t>
-      </w:r>
-    </w:p>
-    <w:p>
-      <w:pPr>
-        <w:pStyle w:val="NormalWeb"/>
-        <w:shd w:val="clear" w:color="auto" w:fill="FFFFFF"/>
-        <w:spacing w:line="390" w:lineRule="atLeast"/>
-        <w:rPr>
-          <w:rFonts w:ascii="Arial" w:hAnsi="Arial" w:cs="Arial"/>
-          <w:color w:val="333333"/>
-          <w:sz w:val="21"/>
-          <w:szCs w:val="21"/>
-        </w:rPr>
-      </w:pPr>
-      <w:r>
-        <w:rPr>
-          <w:rFonts w:ascii="Times New Roman" w:hAnsi="Times New Roman" w:cs="Times New Roman"/>
-          <w:color w:val="333333"/>
-          <w:sz w:val="21"/>
-          <w:szCs w:val="21"/>
-        </w:rPr>
-        <w:t>1.        </w:t>
-      </w:r>
-      <w:r>
-        <w:rPr>
-          <w:rStyle w:val="apple-converted-space"/>
-          <w:rFonts w:ascii="Times New Roman" w:hAnsi="Times New Roman" w:cs="Times New Roman"/>
-          <w:color w:val="333333"/>
-          <w:sz w:val="21"/>
-          <w:szCs w:val="21"/>
-        </w:rPr>
-        <w:t> </w:t>
-      </w:r>
-      <w:r>
-        <w:rPr>
-          <w:rFonts w:ascii="Arial" w:hAnsi="Arial" w:cs="Arial"/>
-          <w:color w:val="333333"/>
-          <w:sz w:val="21"/>
-          <w:szCs w:val="21"/>
-        </w:rPr>
-        <w:t>什么是</w:t>
-      </w:r>
-      <w:r>
-        <w:rPr>
-          <w:rFonts w:ascii="Times New Roman" w:hAnsi="Times New Roman" w:cs="Times New Roman"/>
-          <w:color w:val="333333"/>
-          <w:sz w:val="21"/>
-          <w:szCs w:val="21"/>
-        </w:rPr>
-        <w:t>JAXB</w:t>
-      </w:r>
-      <w:r>
-        <w:rPr>
-          <w:rFonts w:ascii="Arial" w:hAnsi="Arial" w:cs="Arial"/>
-          <w:color w:val="333333"/>
-          <w:sz w:val="21"/>
-          <w:szCs w:val="21"/>
-        </w:rPr>
-        <w:t>？</w:t>
       </w:r>
       <w:r>
         <w:rPr>
@@ -1107,7 +1046,6 @@
           <w:sz w:val="21"/>
           <w:szCs w:val="21"/>
         </w:rPr>
-        <w:lastRenderedPageBreak/>
         <w:t>3)       </w:t>
       </w:r>
       <w:r>
@@ -1185,6 +1123,7 @@
           <w:sz w:val="21"/>
           <w:szCs w:val="21"/>
         </w:rPr>
+        <w:lastRenderedPageBreak/>
         <w:t>4)       </w:t>
       </w:r>
       <w:r>
@@ -1410,20 +1349,8 @@
         <w:t>文档中。</w:t>
       </w:r>
     </w:p>
-    <w:p>
-      <w:pPr>
-        <w:rPr>
-          <w:rFonts w:hint="eastAsia"/>
-        </w:rPr>
-      </w:pPr>
-    </w:p>
-    <w:p>
-      <w:pPr>
-        <w:rPr>
-          <w:rFonts w:hint="eastAsia"/>
-        </w:rPr>
-      </w:pPr>
-    </w:p>
+    <w:p/>
+    <w:p/>
     <w:p>
       <w:pPr>
         <w:widowControl/>
@@ -1458,7 +1385,7 @@
         <w:ind w:firstLine="480"/>
         <w:jc w:val="left"/>
         <w:rPr>
-          <w:rFonts w:ascii="Arial" w:eastAsia="宋体" w:hAnsi="Arial" w:cs="Arial" w:hint="eastAsia"/>
+          <w:rFonts w:ascii="Arial" w:eastAsia="宋体" w:hAnsi="Arial" w:cs="Arial"/>
           <w:color w:val="333333"/>
           <w:kern w:val="0"/>
           <w:szCs w:val="21"/>
@@ -2282,26 +2209,9 @@
         <w:t>属性。</w:t>
       </w:r>
     </w:p>
-    <w:p>
-      <w:pPr>
-        <w:rPr>
-          <w:rFonts w:hint="eastAsia"/>
-        </w:rPr>
-      </w:pPr>
-    </w:p>
-    <w:p>
-      <w:pPr>
-        <w:rPr>
-          <w:rFonts w:hint="eastAsia"/>
-        </w:rPr>
-      </w:pPr>
-    </w:p>
-    <w:p>
-      <w:pPr>
-        <w:rPr>
-          <w:rFonts w:hint="eastAsia"/>
-        </w:rPr>
-      </w:pPr>
+    <w:p/>
+    <w:p/>
+    <w:p>
       <w:r>
         <w:rPr>
           <w:rFonts w:hint="eastAsia"/>
@@ -4003,7 +3913,6 @@
           <w:sz w:val="16"/>
           <w:szCs w:val="16"/>
         </w:rPr>
-        <w:lastRenderedPageBreak/>
         <w:t xml:space="preserve">        </w:t>
       </w:r>
       <w:r>
@@ -4118,6 +4027,7 @@
           <w:sz w:val="16"/>
           <w:szCs w:val="16"/>
         </w:rPr>
+        <w:lastRenderedPageBreak/>
         <w:tab/>
         <w:t xml:space="preserve">   </w:t>
       </w:r>
@@ -6978,96 +6888,95 @@
     <w:p>
       <w:pPr>
         <w:rPr>
+          <w:rFonts w:ascii="Consolas" w:hAnsi="Consolas" w:cs="Consolas"/>
+          <w:color w:val="008080"/>
+          <w:kern w:val="0"/>
+          <w:sz w:val="16"/>
+          <w:szCs w:val="16"/>
+        </w:rPr>
+      </w:pPr>
+      <w:r>
+        <w:rPr>
+          <w:rFonts w:ascii="Consolas" w:hAnsi="Consolas" w:cs="Consolas"/>
+          <w:color w:val="008080"/>
+          <w:kern w:val="0"/>
+          <w:sz w:val="16"/>
+          <w:szCs w:val="16"/>
+        </w:rPr>
+        <w:t>&lt;/</w:t>
+      </w:r>
+      <w:r>
+        <w:rPr>
+          <w:rFonts w:ascii="Consolas" w:hAnsi="Consolas" w:cs="Consolas"/>
+          <w:color w:val="3F7F7F"/>
+          <w:kern w:val="0"/>
+          <w:sz w:val="16"/>
+          <w:szCs w:val="16"/>
+        </w:rPr>
+        <w:t>schema</w:t>
+      </w:r>
+      <w:r>
+        <w:rPr>
+          <w:rFonts w:ascii="Consolas" w:hAnsi="Consolas" w:cs="Consolas"/>
+          <w:color w:val="008080"/>
+          <w:kern w:val="0"/>
+          <w:sz w:val="16"/>
+          <w:szCs w:val="16"/>
+        </w:rPr>
+        <w:t>&gt;</w:t>
+      </w:r>
+    </w:p>
+    <w:p>
+      <w:pPr>
+        <w:rPr>
+          <w:rFonts w:ascii="Consolas" w:hAnsi="Consolas" w:cs="Consolas"/>
+          <w:color w:val="008080"/>
+          <w:kern w:val="0"/>
+          <w:sz w:val="16"/>
+          <w:szCs w:val="16"/>
+        </w:rPr>
+      </w:pPr>
+    </w:p>
+    <w:p>
+      <w:pPr>
+        <w:rPr>
+          <w:rFonts w:ascii="Consolas" w:hAnsi="Consolas" w:cs="Consolas"/>
+          <w:kern w:val="0"/>
+          <w:sz w:val="16"/>
+          <w:szCs w:val="16"/>
+        </w:rPr>
+      </w:pPr>
+      <w:r>
+        <w:rPr>
           <w:rFonts w:ascii="Consolas" w:hAnsi="Consolas" w:cs="Consolas" w:hint="eastAsia"/>
-          <w:color w:val="008080"/>
-          <w:kern w:val="0"/>
-          <w:sz w:val="16"/>
-          <w:szCs w:val="16"/>
-        </w:rPr>
-      </w:pPr>
-      <w:r>
-        <w:rPr>
-          <w:rFonts w:ascii="Consolas" w:hAnsi="Consolas" w:cs="Consolas"/>
-          <w:color w:val="008080"/>
-          <w:kern w:val="0"/>
-          <w:sz w:val="16"/>
-          <w:szCs w:val="16"/>
-        </w:rPr>
-        <w:t>&lt;/</w:t>
-      </w:r>
-      <w:r>
-        <w:rPr>
-          <w:rFonts w:ascii="Consolas" w:hAnsi="Consolas" w:cs="Consolas"/>
-          <w:color w:val="3F7F7F"/>
-          <w:kern w:val="0"/>
-          <w:sz w:val="16"/>
-          <w:szCs w:val="16"/>
-        </w:rPr>
-        <w:t>schema</w:t>
-      </w:r>
-      <w:r>
-        <w:rPr>
-          <w:rFonts w:ascii="Consolas" w:hAnsi="Consolas" w:cs="Consolas"/>
-          <w:color w:val="008080"/>
-          <w:kern w:val="0"/>
-          <w:sz w:val="16"/>
-          <w:szCs w:val="16"/>
-        </w:rPr>
-        <w:t>&gt;</w:t>
-      </w:r>
-    </w:p>
-    <w:p>
-      <w:pPr>
+          <w:kern w:val="0"/>
+          <w:sz w:val="16"/>
+          <w:szCs w:val="16"/>
+        </w:rPr>
+        <w:t>可以使用</w:t>
+      </w:r>
+      <w:r>
         <w:rPr>
           <w:rFonts w:ascii="Consolas" w:hAnsi="Consolas" w:cs="Consolas" w:hint="eastAsia"/>
-          <w:color w:val="008080"/>
-          <w:kern w:val="0"/>
-          <w:sz w:val="16"/>
-          <w:szCs w:val="16"/>
-        </w:rPr>
-      </w:pPr>
-    </w:p>
-    <w:p>
-      <w:pPr>
+          <w:kern w:val="0"/>
+          <w:sz w:val="16"/>
+          <w:szCs w:val="16"/>
+        </w:rPr>
+        <w:t>图形界面来编辑</w:t>
+      </w:r>
+      <w:r>
         <w:rPr>
           <w:rFonts w:ascii="Consolas" w:hAnsi="Consolas" w:cs="Consolas" w:hint="eastAsia"/>
           <w:kern w:val="0"/>
           <w:sz w:val="16"/>
           <w:szCs w:val="16"/>
         </w:rPr>
-      </w:pPr>
-      <w:r>
-        <w:rPr>
-          <w:rFonts w:ascii="Consolas" w:hAnsi="Consolas" w:cs="Consolas" w:hint="eastAsia"/>
-          <w:kern w:val="0"/>
-          <w:sz w:val="16"/>
-          <w:szCs w:val="16"/>
-        </w:rPr>
-        <w:t>可以使用</w:t>
-      </w:r>
-      <w:r>
-        <w:rPr>
-          <w:rFonts w:ascii="Consolas" w:hAnsi="Consolas" w:cs="Consolas" w:hint="eastAsia"/>
-          <w:kern w:val="0"/>
-          <w:sz w:val="16"/>
-          <w:szCs w:val="16"/>
-        </w:rPr>
-        <w:t>图形界面来编辑</w:t>
-      </w:r>
-      <w:r>
-        <w:rPr>
-          <w:rFonts w:ascii="Consolas" w:hAnsi="Consolas" w:cs="Consolas" w:hint="eastAsia"/>
-          <w:kern w:val="0"/>
-          <w:sz w:val="16"/>
-          <w:szCs w:val="16"/>
-        </w:rPr>
         <w:t xml:space="preserve"> Schema</w:t>
       </w:r>
     </w:p>
     <w:p>
       <w:pPr>
         <w:rPr>
-          <w:rFonts w:hint="eastAsia"/>
           <w:sz w:val="16"/>
           <w:szCs w:val="16"/>
         </w:rPr>
@@ -7115,54 +7024,44 @@
       </w:r>
     </w:p>
     <w:p>
-      <w:pPr>
+      <w:r>
         <w:rPr>
           <w:rFonts w:hint="eastAsia"/>
         </w:rPr>
-      </w:pPr>
+        <w:t xml:space="preserve">Schema </w:t>
+      </w:r>
       <w:r>
         <w:rPr>
           <w:rFonts w:hint="eastAsia"/>
         </w:rPr>
-        <w:t xml:space="preserve">Schema </w:t>
+        <w:t>编辑完成以后，导出</w:t>
       </w:r>
       <w:r>
         <w:rPr>
           <w:rFonts w:hint="eastAsia"/>
         </w:rPr>
-        <w:t>编辑完成以后，导出</w:t>
+        <w:t xml:space="preserve"> Schema </w:t>
       </w:r>
       <w:r>
         <w:rPr>
           <w:rFonts w:hint="eastAsia"/>
         </w:rPr>
-        <w:t xml:space="preserve"> Schema </w:t>
+        <w:t>的</w:t>
       </w:r>
       <w:r>
         <w:rPr>
           <w:rFonts w:hint="eastAsia"/>
         </w:rPr>
-        <w:t>的</w:t>
+        <w:t xml:space="preserve">model </w:t>
       </w:r>
       <w:r>
         <w:rPr>
           <w:rFonts w:hint="eastAsia"/>
         </w:rPr>
-        <w:t xml:space="preserve">model </w:t>
-      </w:r>
-      <w:r>
-        <w:rPr>
-          <w:rFonts w:hint="eastAsia"/>
-        </w:rPr>
         <w:t>类</w:t>
       </w:r>
     </w:p>
     <w:p>
-      <w:pPr>
-        <w:rPr>
-          <w:rFonts w:hint="eastAsia"/>
-        </w:rPr>
-      </w:pPr>
       <w:r>
         <w:rPr>
           <w:noProof/>
@@ -7205,42 +7104,32 @@
       </w:r>
     </w:p>
     <w:p>
-      <w:pPr>
+      <w:r>
         <w:rPr>
           <w:rFonts w:hint="eastAsia"/>
         </w:rPr>
-      </w:pPr>
+        <w:t>导出的</w:t>
+      </w:r>
       <w:r>
         <w:rPr>
           <w:rFonts w:hint="eastAsia"/>
         </w:rPr>
-        <w:t>导出的</w:t>
+        <w:t xml:space="preserve"> model </w:t>
       </w:r>
       <w:r>
         <w:rPr>
           <w:rFonts w:hint="eastAsia"/>
         </w:rPr>
-        <w:t xml:space="preserve"> model </w:t>
+        <w:t>类的</w:t>
       </w:r>
       <w:r>
         <w:rPr>
           <w:rFonts w:hint="eastAsia"/>
         </w:rPr>
-        <w:t>类的</w:t>
-      </w:r>
-      <w:r>
-        <w:rPr>
-          <w:rFonts w:hint="eastAsia"/>
-        </w:rPr>
         <w:t>list</w:t>
       </w:r>
     </w:p>
     <w:p>
-      <w:pPr>
-        <w:rPr>
-          <w:rFonts w:hint="eastAsia"/>
-        </w:rPr>
-      </w:pPr>
       <w:r>
         <w:rPr>
           <w:noProof/>
@@ -7283,77 +7172,65 @@
         </w:drawing>
       </w:r>
     </w:p>
-    <w:p>
-      <w:pPr>
+    <w:p/>
+    <w:p>
+      <w:pPr>
+        <w:rPr>
+          <w:color w:val="FF0000"/>
+        </w:rPr>
+      </w:pPr>
+      <w:r>
         <w:rPr>
           <w:rFonts w:hint="eastAsia"/>
         </w:rPr>
-      </w:pPr>
-    </w:p>
-    <w:p>
-      <w:pPr>
+        <w:t>需要在</w:t>
+      </w:r>
+      <w:r>
         <w:rPr>
           <w:rFonts w:hint="eastAsia"/>
+        </w:rPr>
+        <w:t xml:space="preserve"> Movie </w:t>
+      </w:r>
+      <w:r>
+        <w:rPr>
+          <w:rFonts w:hint="eastAsia"/>
+        </w:rPr>
+        <w:t>的类中配置</w:t>
+      </w:r>
+      <w:r>
+        <w:rPr>
+          <w:rFonts w:hint="eastAsia"/>
+        </w:rPr>
+        <w:t xml:space="preserve">XML </w:t>
+      </w:r>
+      <w:r>
+        <w:rPr>
+          <w:rFonts w:hint="eastAsia"/>
+        </w:rPr>
+        <w:t>根节点</w:t>
+      </w:r>
+      <w:r>
+        <w:rPr>
+          <w:rFonts w:hint="eastAsia"/>
+        </w:rPr>
+        <w:t xml:space="preserve"> </w:t>
+      </w:r>
+      <w:r>
+        <w:rPr>
           <w:color w:val="FF0000"/>
         </w:rPr>
-      </w:pPr>
-      <w:r>
-        <w:rPr>
-          <w:rFonts w:hint="eastAsia"/>
-        </w:rPr>
-        <w:t>需要在</w:t>
-      </w:r>
-      <w:r>
-        <w:rPr>
-          <w:rFonts w:hint="eastAsia"/>
-        </w:rPr>
-        <w:t xml:space="preserve"> Movie </w:t>
-      </w:r>
-      <w:r>
-        <w:rPr>
-          <w:rFonts w:hint="eastAsia"/>
-        </w:rPr>
-        <w:t>的类中配置</w:t>
-      </w:r>
-      <w:r>
-        <w:rPr>
-          <w:rFonts w:hint="eastAsia"/>
-        </w:rPr>
-        <w:t xml:space="preserve">XML </w:t>
-      </w:r>
-      <w:r>
-        <w:rPr>
-          <w:rFonts w:hint="eastAsia"/>
-        </w:rPr>
-        <w:t>根节点</w:t>
-      </w:r>
-      <w:r>
-        <w:rPr>
-          <w:rFonts w:hint="eastAsia"/>
-        </w:rPr>
-        <w:t xml:space="preserve"> </w:t>
-      </w:r>
+        <w:t>@</w:t>
+      </w:r>
+      <w:proofErr w:type="spellStart"/>
       <w:r>
         <w:rPr>
           <w:color w:val="FF0000"/>
         </w:rPr>
-        <w:t>@</w:t>
-      </w:r>
-      <w:proofErr w:type="spellStart"/>
-      <w:r>
-        <w:rPr>
-          <w:color w:val="FF0000"/>
-        </w:rPr>
         <w:t>XmlRootElement</w:t>
       </w:r>
       <w:proofErr w:type="spellEnd"/>
     </w:p>
     <w:p>
-      <w:pPr>
-        <w:rPr>
-          <w:rFonts w:hint="eastAsia"/>
-        </w:rPr>
-      </w:pPr>
       <w:r>
         <w:rPr>
           <w:noProof/>
@@ -7395,74 +7272,51 @@
         </w:drawing>
       </w:r>
     </w:p>
-    <w:p>
-      <w:pPr>
+    <w:p/>
+    <w:p/>
+    <w:p/>
+    <w:p>
+      <w:r>
         <w:rPr>
           <w:rFonts w:hint="eastAsia"/>
         </w:rPr>
-      </w:pPr>
-    </w:p>
-    <w:p>
-      <w:pPr>
+        <w:t xml:space="preserve">2 </w:t>
+      </w:r>
+      <w:r>
         <w:rPr>
           <w:rFonts w:hint="eastAsia"/>
         </w:rPr>
-      </w:pPr>
-    </w:p>
-    <w:p>
-      <w:pPr>
+        <w:t>数据导入</w:t>
+      </w:r>
+      <w:proofErr w:type="spellStart"/>
+      <w:r>
+        <w:t>DemoFileUploadController</w:t>
+      </w:r>
+      <w:proofErr w:type="spellEnd"/>
+    </w:p>
+    <w:p>
+      <w:proofErr w:type="spellStart"/>
+      <w:r>
+        <w:t>DemoCache</w:t>
+      </w:r>
+      <w:proofErr w:type="spellEnd"/>
+      <w:r>
         <w:rPr>
           <w:rFonts w:hint="eastAsia"/>
         </w:rPr>
-      </w:pPr>
-    </w:p>
-    <w:p>
-      <w:pPr>
+        <w:t xml:space="preserve"> </w:t>
+      </w:r>
+      <w:r>
         <w:rPr>
           <w:rFonts w:hint="eastAsia"/>
         </w:rPr>
-      </w:pPr>
-      <w:r>
-        <w:rPr>
-          <w:rFonts w:hint="eastAsia"/>
-        </w:rPr>
-        <w:t xml:space="preserve">2 </w:t>
-      </w:r>
-      <w:r>
-        <w:rPr>
-          <w:rFonts w:hint="eastAsia"/>
-        </w:rPr>
-        <w:t>数据导入</w:t>
-      </w:r>
-      <w:proofErr w:type="spellStart"/>
-      <w:r>
-        <w:t>DemoFileUploadController</w:t>
-      </w:r>
-      <w:proofErr w:type="spellEnd"/>
-    </w:p>
-    <w:p>
-      <w:proofErr w:type="spellStart"/>
-      <w:r>
-        <w:t>DemoCache</w:t>
-      </w:r>
-      <w:proofErr w:type="spellEnd"/>
-      <w:r>
-        <w:rPr>
-          <w:rFonts w:hint="eastAsia"/>
-        </w:rPr>
-        <w:t xml:space="preserve"> </w:t>
-      </w:r>
-      <w:r>
-        <w:rPr>
-          <w:rFonts w:hint="eastAsia"/>
-        </w:rPr>
         <w:t>缓存导入的数据</w:t>
       </w:r>
     </w:p>
     <w:p>
       <w:pPr>
         <w:rPr>
-          <w:rFonts w:ascii="Consolas" w:hAnsi="Consolas" w:cs="Consolas" w:hint="eastAsia"/>
+          <w:rFonts w:ascii="Consolas" w:hAnsi="Consolas" w:cs="Consolas"/>
           <w:color w:val="000000"/>
           <w:kern w:val="0"/>
           <w:sz w:val="20"/>
@@ -7498,7 +7352,7 @@
     <w:p>
       <w:pPr>
         <w:rPr>
-          <w:rFonts w:ascii="Consolas" w:hAnsi="Consolas" w:cs="Consolas" w:hint="eastAsia"/>
+          <w:rFonts w:ascii="Consolas" w:hAnsi="Consolas" w:cs="Consolas"/>
           <w:color w:val="000000"/>
           <w:kern w:val="0"/>
           <w:sz w:val="20"/>
@@ -7551,7 +7405,7 @@
     <w:p>
       <w:pPr>
         <w:rPr>
-          <w:rFonts w:ascii="Consolas" w:hAnsi="Consolas" w:cs="Consolas" w:hint="eastAsia"/>
+          <w:rFonts w:ascii="Consolas" w:hAnsi="Consolas" w:cs="Consolas"/>
           <w:color w:val="000000"/>
           <w:kern w:val="0"/>
           <w:sz w:val="20"/>
@@ -7560,11 +7414,6 @@
       </w:pPr>
     </w:p>
     <w:p>
-      <w:pPr>
-        <w:rPr>
-          <w:rFonts w:hint="eastAsia"/>
-        </w:rPr>
-      </w:pPr>
       <w:r>
         <w:t>http://127.0.0.1:8080/data-ingestion-demo-war/fileUpload.html</w:t>
       </w:r>
@@ -7583,7 +7432,7 @@
     <w:p>
       <w:pPr>
         <w:rPr>
-          <w:rFonts w:ascii="Consolas" w:hAnsi="Consolas" w:cs="Consolas" w:hint="eastAsia"/>
+          <w:rFonts w:ascii="Consolas" w:hAnsi="Consolas" w:cs="Consolas"/>
           <w:color w:val="000000"/>
           <w:kern w:val="0"/>
           <w:sz w:val="20"/>
@@ -7606,7 +7455,7 @@
     <w:p>
       <w:pPr>
         <w:rPr>
-          <w:rFonts w:ascii="Consolas" w:hAnsi="Consolas" w:cs="Consolas" w:hint="eastAsia"/>
+          <w:rFonts w:ascii="Consolas" w:hAnsi="Consolas" w:cs="Consolas"/>
           <w:color w:val="000000"/>
           <w:kern w:val="0"/>
           <w:sz w:val="20"/>
@@ -7617,7 +7466,7 @@
     <w:p>
       <w:pPr>
         <w:rPr>
-          <w:rFonts w:ascii="Consolas" w:hAnsi="Consolas" w:cs="Consolas" w:hint="eastAsia"/>
+          <w:rFonts w:ascii="Consolas" w:hAnsi="Consolas" w:cs="Consolas"/>
           <w:color w:val="000000"/>
           <w:kern w:val="0"/>
           <w:sz w:val="20"/>
@@ -7628,7 +7477,7 @@
     <w:p>
       <w:pPr>
         <w:rPr>
-          <w:rFonts w:ascii="Consolas" w:hAnsi="Consolas" w:cs="Consolas" w:hint="eastAsia"/>
+          <w:rFonts w:ascii="Consolas" w:hAnsi="Consolas" w:cs="Consolas"/>
           <w:color w:val="000000"/>
           <w:kern w:val="0"/>
           <w:sz w:val="20"/>
@@ -7653,7 +7502,7 @@
           <w:sz w:val="20"/>
           <w:szCs w:val="20"/>
         </w:rPr>
-        <w:t xml:space="preserve"> demo xml</w:t>
+        <w:t xml:space="preserve"> demo</w:t>
       </w:r>
       <w:r>
         <w:rPr>
@@ -7663,6 +7512,26 @@
           <w:sz w:val="20"/>
           <w:szCs w:val="20"/>
         </w:rPr>
+        <w:t>.</w:t>
+      </w:r>
+      <w:r>
+        <w:rPr>
+          <w:rFonts w:ascii="Consolas" w:hAnsi="Consolas" w:cs="Consolas" w:hint="eastAsia"/>
+          <w:color w:val="000000"/>
+          <w:kern w:val="0"/>
+          <w:sz w:val="20"/>
+          <w:szCs w:val="20"/>
+        </w:rPr>
+        <w:t>xml</w:t>
+      </w:r>
+      <w:r>
+        <w:rPr>
+          <w:rFonts w:ascii="Consolas" w:hAnsi="Consolas" w:cs="Consolas" w:hint="eastAsia"/>
+          <w:color w:val="000000"/>
+          <w:kern w:val="0"/>
+          <w:sz w:val="20"/>
+          <w:szCs w:val="20"/>
+        </w:rPr>
         <w:t>数据的格式：</w:t>
       </w:r>
     </w:p>
@@ -9265,7 +9134,19 @@
           <w:sz w:val="16"/>
           <w:szCs w:val="16"/>
         </w:rPr>
-        <w:t xml:space="preserve">       &lt;/object-</w:t>
+        <w:t xml:space="preserve">       &lt;/obj</w:t>
+      </w:r>
+      <w:bookmarkStart w:id="0" w:name="_GoBack"/>
+      <w:bookmarkEnd w:id="0"/>
+      <w:r>
+        <w:rPr>
+          <w:rFonts w:ascii="Consolas" w:hAnsi="Consolas" w:cs="Consolas"/>
+          <w:color w:val="002060"/>
+          <w:kern w:val="0"/>
+          <w:sz w:val="16"/>
+          <w:szCs w:val="16"/>
+        </w:rPr>
+        <w:t>ect-</w:t>
       </w:r>
       <w:proofErr w:type="spellStart"/>
       <w:r>
@@ -9293,7 +9174,7 @@
     <w:p>
       <w:pPr>
         <w:rPr>
-          <w:rFonts w:ascii="Consolas" w:hAnsi="Consolas" w:cs="Consolas" w:hint="eastAsia"/>
+          <w:rFonts w:ascii="Consolas" w:hAnsi="Consolas" w:cs="Consolas"/>
           <w:color w:val="002060"/>
           <w:kern w:val="0"/>
           <w:sz w:val="16"/>

</xml_diff>